<commit_message>
update zap report for cym
</commit_message>
<xml_diff>
--- a/apps/report_zap/template_table_issue_zh.docx
+++ b/apps/report_zap/template_table_issue_zh.docx
@@ -100,6 +100,7 @@
           <w:p>
             <w:pPr>
               <w:ind w:firstLine="0"/>
+              <w:jc w:val="left"/>
               <w:rPr>
                 <w:color w:val="000000" w:themeColor="text1"/>
               </w:rPr>
@@ -145,6 +146,7 @@
           <w:p>
             <w:pPr>
               <w:ind w:firstLine="0"/>
+              <w:jc w:val="left"/>
               <w:rPr>
                 <w:color w:val="000000" w:themeColor="text1"/>
               </w:rPr>
@@ -190,6 +192,7 @@
           <w:p>
             <w:pPr>
               <w:ind w:firstLine="0"/>
+              <w:jc w:val="left"/>
             </w:pPr>
           </w:p>
         </w:tc>
@@ -232,6 +235,7 @@
           <w:p>
             <w:pPr>
               <w:ind w:firstLine="0"/>
+              <w:jc w:val="left"/>
               <w:rPr>
                 <w:color w:val="000000" w:themeColor="text1"/>
                 <w:kern w:val="0"/>
@@ -286,6 +290,7 @@
           <w:p>
             <w:pPr>
               <w:ind w:firstLine="0"/>
+              <w:jc w:val="left"/>
               <w:rPr>
                 <w:color w:val="000000" w:themeColor="text1"/>
                 <w:szCs w:val="24"/>
@@ -331,6 +336,7 @@
           <w:p>
             <w:pPr>
               <w:ind w:firstLine="0"/>
+              <w:jc w:val="left"/>
               <w:rPr>
                 <w:color w:val="000000" w:themeColor="text1"/>
               </w:rPr>
@@ -710,7 +716,7 @@
         <w:ind w:left="480" w:hanging="480"/>
       </w:pPr>
       <w:rPr>
-        <w:rFonts w:ascii="Times New Roman" w:eastAsia="標楷體" w:hAnsi="Times New Roman" w:cs="Times New Roman" w:hint="default"/>
+        <w:rFonts w:ascii="Times New Roman" w:eastAsia="DFKai-SB" w:hAnsi="Times New Roman" w:cs="Times New Roman" w:hint="default"/>
         <w:color w:val="auto"/>
         <w:sz w:val="24"/>
       </w:rPr>
@@ -1059,7 +1065,7 @@
         <w:ind w:left="480" w:hanging="480"/>
       </w:pPr>
       <w:rPr>
-        <w:rFonts w:ascii="Times New Roman" w:eastAsia="標楷體" w:hAnsi="Times New Roman" w:cs="Times New Roman" w:hint="default"/>
+        <w:rFonts w:ascii="Times New Roman" w:eastAsia="DFKai-SB" w:hAnsi="Times New Roman" w:cs="Times New Roman" w:hint="default"/>
         <w:color w:val="auto"/>
         <w:sz w:val="24"/>
       </w:rPr>
@@ -1268,7 +1274,7 @@
         <w:ind w:left="805" w:hanging="482"/>
       </w:pPr>
       <w:rPr>
-        <w:rFonts w:ascii="Wingdings" w:eastAsia="標楷體" w:hAnsi="Wingdings" w:cs="Wingdings" w:hint="default"/>
+        <w:rFonts w:ascii="Wingdings" w:eastAsia="DFKai-SB" w:hAnsi="Wingdings" w:cs="Wingdings" w:hint="default"/>
         <w:sz w:val="28"/>
       </w:rPr>
     </w:lvl>
@@ -1407,7 +1413,7 @@
         <w:ind w:left="2261" w:hanging="480"/>
       </w:pPr>
       <w:rPr>
-        <w:rFonts w:ascii="Times New Roman" w:eastAsia="標楷體" w:hAnsi="Times New Roman" w:hint="default"/>
+        <w:rFonts w:ascii="Times New Roman" w:eastAsia="DFKai-SB" w:hAnsi="Times New Roman" w:hint="default"/>
         <w:sz w:val="28"/>
       </w:rPr>
     </w:lvl>
@@ -2105,7 +2111,7 @@
         <w:ind w:left="0" w:firstLine="0"/>
       </w:pPr>
       <w:rPr>
-        <w:rFonts w:ascii="Times New Roman" w:eastAsia="標楷體" w:hAnsi="Times New Roman" w:hint="default"/>
+        <w:rFonts w:ascii="Times New Roman" w:eastAsia="DFKai-SB" w:hAnsi="Times New Roman" w:hint="default"/>
         <w:b/>
         <w:i w:val="0"/>
         <w:sz w:val="32"/>
@@ -2178,7 +2184,7 @@
         <w:ind w:left="1021" w:hanging="1021"/>
       </w:pPr>
       <w:rPr>
-        <w:rFonts w:ascii="Times New Roman" w:eastAsia="標楷體" w:hAnsi="Times New Roman" w:hint="default"/>
+        <w:rFonts w:ascii="Times New Roman" w:eastAsia="DFKai-SB" w:hAnsi="Times New Roman" w:hint="default"/>
         <w:b w:val="0"/>
         <w:i w:val="0"/>
         <w:sz w:val="24"/>
@@ -2197,7 +2203,7 @@
         <w:ind w:left="1191" w:hanging="1191"/>
       </w:pPr>
       <w:rPr>
-        <w:rFonts w:ascii="Times New Roman" w:eastAsia="標楷體" w:hAnsi="Times New Roman" w:hint="default"/>
+        <w:rFonts w:ascii="Times New Roman" w:eastAsia="DFKai-SB" w:hAnsi="Times New Roman" w:hint="default"/>
         <w:b w:val="0"/>
         <w:i w:val="0"/>
         <w:caps w:val="0"/>
@@ -2294,7 +2300,7 @@
         <w:ind w:left="2748" w:hanging="480"/>
       </w:pPr>
       <w:rPr>
-        <w:rFonts w:ascii="Times New Roman" w:eastAsia="標楷體" w:hAnsi="Times New Roman" w:cs="Times New Roman" w:hint="default"/>
+        <w:rFonts w:ascii="Times New Roman" w:eastAsia="DFKai-SB" w:hAnsi="Times New Roman" w:cs="Times New Roman" w:hint="default"/>
         <w:color w:val="auto"/>
         <w:sz w:val="24"/>
       </w:rPr>
@@ -2497,7 +2503,7 @@
         <w:ind w:left="2607" w:hanging="480"/>
       </w:pPr>
       <w:rPr>
-        <w:rFonts w:ascii="Times New Roman" w:eastAsia="標楷體" w:hAnsi="Times New Roman" w:hint="default"/>
+        <w:rFonts w:ascii="Times New Roman" w:eastAsia="DFKai-SB" w:hAnsi="Times New Roman" w:hint="default"/>
         <w:sz w:val="28"/>
       </w:rPr>
     </w:lvl>
@@ -2795,7 +2801,7 @@
         <w:ind w:left="997" w:hanging="437"/>
       </w:pPr>
       <w:rPr>
-        <w:rFonts w:ascii="Times New Roman" w:eastAsia="標楷體" w:hAnsi="Times New Roman" w:hint="default"/>
+        <w:rFonts w:ascii="Times New Roman" w:eastAsia="DFKai-SB" w:hAnsi="Times New Roman" w:hint="default"/>
         <w:b w:val="0"/>
         <w:i w:val="0"/>
         <w:sz w:val="28"/>
@@ -3259,7 +3265,7 @@
         </w:tabs>
       </w:pPr>
       <w:rPr>
-        <w:rFonts w:ascii="Times New Roman" w:eastAsia="標楷體" w:hAnsi="Times New Roman" w:hint="default"/>
+        <w:rFonts w:ascii="Times New Roman" w:eastAsia="DFKai-SB" w:hAnsi="Times New Roman" w:hint="default"/>
         <w:b w:val="0"/>
         <w:bCs w:val="0"/>
         <w:i w:val="0"/>
@@ -3379,7 +3385,7 @@
         <w:ind w:left="480" w:hanging="480"/>
       </w:pPr>
       <w:rPr>
-        <w:rFonts w:ascii="Times New Roman" w:eastAsia="標楷體" w:hAnsi="Times New Roman" w:cs="Times New Roman" w:hint="default"/>
+        <w:rFonts w:ascii="Times New Roman" w:eastAsia="DFKai-SB" w:hAnsi="Times New Roman" w:cs="Times New Roman" w:hint="default"/>
         <w:color w:val="auto"/>
         <w:sz w:val="24"/>
       </w:rPr>
@@ -3495,7 +3501,7 @@
         <w:ind w:left="2181" w:hanging="480"/>
       </w:pPr>
       <w:rPr>
-        <w:rFonts w:ascii="Times New Roman" w:eastAsia="標楷體" w:hAnsi="Times New Roman" w:cs="Times New Roman" w:hint="default"/>
+        <w:rFonts w:ascii="Times New Roman" w:eastAsia="DFKai-SB" w:hAnsi="Times New Roman" w:cs="Times New Roman" w:hint="default"/>
         <w:color w:val="auto"/>
         <w:sz w:val="24"/>
       </w:rPr>
@@ -3611,7 +3617,7 @@
         <w:ind w:left="360" w:hanging="360"/>
       </w:pPr>
       <w:rPr>
-        <w:rFonts w:hAnsi="標楷體" w:hint="default"/>
+        <w:rFonts w:hAnsi="DFKai-SB" w:hint="default"/>
         <w:i/>
         <w:sz w:val="24"/>
         <w:szCs w:val="24"/>
@@ -3704,7 +3710,7 @@
         <w:ind w:left="210" w:hanging="210"/>
       </w:pPr>
       <w:rPr>
-        <w:rFonts w:ascii="Times New Roman" w:eastAsia="標楷體" w:hAnsi="Times New Roman" w:hint="default"/>
+        <w:rFonts w:ascii="Times New Roman" w:eastAsia="DFKai-SB" w:hAnsi="Times New Roman" w:hint="default"/>
       </w:rPr>
     </w:lvl>
     <w:lvl w:ilvl="1">
@@ -3850,7 +3856,7 @@
         <w:ind w:left="805" w:hanging="482"/>
       </w:pPr>
       <w:rPr>
-        <w:rFonts w:ascii="Times New Roman" w:eastAsia="標楷體" w:hAnsi="Times New Roman" w:cs="Times New Roman" w:hint="default"/>
+        <w:rFonts w:ascii="Times New Roman" w:eastAsia="DFKai-SB" w:hAnsi="Times New Roman" w:cs="Times New Roman" w:hint="default"/>
         <w:sz w:val="28"/>
         <w:u w:val="none"/>
       </w:rPr>
@@ -4069,7 +4075,7 @@
   <w:docDefaults>
     <w:rPrDefault>
       <w:rPr>
-        <w:rFonts w:ascii="Times New Roman" w:eastAsia="新細明體" w:hAnsi="Times New Roman" w:cs="Times New Roman"/>
+        <w:rFonts w:ascii="Times New Roman" w:eastAsia="PMingLiU" w:hAnsi="Times New Roman" w:cs="Times New Roman"/>
         <w:lang w:val="en-US" w:eastAsia="zh-TW" w:bidi="ar-SA"/>
       </w:rPr>
     </w:rPrDefault>
@@ -4451,7 +4457,7 @@
       <w:textAlignment w:val="baseline"/>
     </w:pPr>
     <w:rPr>
-      <w:rFonts w:eastAsia="標楷體"/>
+      <w:rFonts w:eastAsia="DFKai-SB"/>
       <w:kern w:val="2"/>
       <w:sz w:val="24"/>
     </w:rPr>
@@ -4527,7 +4533,7 @@
       <w:outlineLvl w:val="3"/>
     </w:pPr>
     <w:rPr>
-      <w:rFonts w:hAnsi="標楷體"/>
+      <w:rFonts w:hAnsi="DFKai-SB"/>
       <w:sz w:val="28"/>
       <w:szCs w:val="28"/>
       <w:lang w:val="x-none" w:eastAsia="x-none"/>
@@ -4705,7 +4711,7 @@
       <w:spacing w:line="360" w:lineRule="atLeast"/>
     </w:pPr>
     <w:rPr>
-      <w:rFonts w:eastAsia="細明體"/>
+      <w:rFonts w:eastAsia="MingLiU"/>
       <w:kern w:val="0"/>
       <w:sz w:val="20"/>
       <w:lang w:val="x-none" w:eastAsia="x-none"/>
@@ -4728,7 +4734,7 @@
       <w:spacing w:line="360" w:lineRule="atLeast"/>
     </w:pPr>
     <w:rPr>
-      <w:rFonts w:eastAsia="細明體"/>
+      <w:rFonts w:eastAsia="MingLiU"/>
       <w:kern w:val="0"/>
       <w:sz w:val="20"/>
       <w:lang w:val="x-none" w:eastAsia="x-none"/>
@@ -4863,7 +4869,7 @@
       <w:spacing w:before="120" w:line="300" w:lineRule="auto"/>
     </w:pPr>
     <w:rPr>
-      <w:rFonts w:hAnsi="標楷體"/>
+      <w:rFonts w:hAnsi="DFKai-SB"/>
     </w:rPr>
   </w:style>
   <w:style w:type="paragraph" w:customStyle="1" w:styleId="12">
@@ -4888,7 +4894,7 @@
       <w:ind w:leftChars="100" w:left="720" w:rightChars="100" w:right="240" w:firstLineChars="200" w:firstLine="560"/>
     </w:pPr>
     <w:rPr>
-      <w:rFonts w:hAnsi="標楷體"/>
+      <w:rFonts w:hAnsi="DFKai-SB"/>
       <w:sz w:val="28"/>
       <w:szCs w:val="28"/>
     </w:rPr>
@@ -4918,7 +4924,7 @@
       <w:jc w:val="center"/>
     </w:pPr>
     <w:rPr>
-      <w:rFonts w:hAnsi="標楷體"/>
+      <w:rFonts w:hAnsi="DFKai-SB"/>
       <w:szCs w:val="24"/>
       <w:lang w:val="x-none" w:eastAsia="x-none"/>
     </w:rPr>
@@ -4980,7 +4986,7 @@
       <w:ind w:left="142" w:hanging="142"/>
     </w:pPr>
     <w:rPr>
-      <w:rFonts w:ascii="標楷體" w:hAnsi="標楷體"/>
+      <w:rFonts w:ascii="DFKai-SB" w:hAnsi="DFKai-SB"/>
       <w:b w:val="0"/>
       <w:sz w:val="24"/>
       <w:szCs w:val="24"/>
@@ -5031,7 +5037,7 @@
       <w:textAlignment w:val="auto"/>
     </w:pPr>
     <w:rPr>
-      <w:rFonts w:hAnsi="標楷體"/>
+      <w:rFonts w:hAnsi="DFKai-SB"/>
       <w:bCs/>
       <w:sz w:val="28"/>
     </w:rPr>
@@ -5061,7 +5067,7 @@
       <w:jc w:val="center"/>
     </w:pPr>
     <w:rPr>
-      <w:rFonts w:hAnsi="標楷體"/>
+      <w:rFonts w:hAnsi="DFKai-SB"/>
       <w:b/>
       <w:color w:val="000000"/>
       <w:sz w:val="28"/>
@@ -5130,7 +5136,7 @@
     <w:locked/>
     <w:rsid w:val="007E64D4"/>
     <w:rPr>
-      <w:rFonts w:eastAsia="細明體"/>
+      <w:rFonts w:eastAsia="MingLiU"/>
     </w:rPr>
   </w:style>
   <w:style w:type="paragraph" w:customStyle="1" w:styleId="aff">
@@ -5233,7 +5239,7 @@
     <w:link w:val="H11"/>
     <w:rsid w:val="00501F31"/>
     <w:rPr>
-      <w:rFonts w:eastAsia="標楷體"/>
+      <w:rFonts w:eastAsia="DFKai-SB"/>
       <w:kern w:val="2"/>
       <w:sz w:val="28"/>
       <w:szCs w:val="28"/>
@@ -5267,7 +5273,7 @@
     <w:link w:val="H12"/>
     <w:rsid w:val="00501F31"/>
     <w:rPr>
-      <w:rFonts w:eastAsia="標楷體"/>
+      <w:rFonts w:eastAsia="DFKai-SB"/>
       <w:kern w:val="2"/>
       <w:sz w:val="28"/>
       <w:szCs w:val="28"/>
@@ -5301,7 +5307,7 @@
     <w:link w:val="H21"/>
     <w:rsid w:val="008638EC"/>
     <w:rPr>
-      <w:rFonts w:eastAsia="標楷體"/>
+      <w:rFonts w:eastAsia="DFKai-SB"/>
       <w:kern w:val="2"/>
       <w:sz w:val="28"/>
       <w:szCs w:val="28"/>
@@ -5335,7 +5341,7 @@
     <w:link w:val="H22"/>
     <w:rsid w:val="008638EC"/>
     <w:rPr>
-      <w:rFonts w:eastAsia="標楷體"/>
+      <w:rFonts w:eastAsia="DFKai-SB"/>
       <w:kern w:val="2"/>
       <w:sz w:val="28"/>
       <w:szCs w:val="28"/>
@@ -5369,7 +5375,7 @@
     <w:link w:val="H31"/>
     <w:rsid w:val="008638EC"/>
     <w:rPr>
-      <w:rFonts w:eastAsia="標楷體"/>
+      <w:rFonts w:eastAsia="DFKai-SB"/>
       <w:kern w:val="2"/>
       <w:sz w:val="28"/>
       <w:szCs w:val="28"/>
@@ -5403,7 +5409,7 @@
     <w:link w:val="H32"/>
     <w:rsid w:val="008638EC"/>
     <w:rPr>
-      <w:rFonts w:eastAsia="標楷體"/>
+      <w:rFonts w:eastAsia="DFKai-SB"/>
       <w:kern w:val="2"/>
       <w:sz w:val="28"/>
       <w:szCs w:val="28"/>
@@ -5437,7 +5443,7 @@
     <w:link w:val="H41"/>
     <w:rsid w:val="008638EC"/>
     <w:rPr>
-      <w:rFonts w:eastAsia="標楷體"/>
+      <w:rFonts w:eastAsia="DFKai-SB"/>
       <w:kern w:val="2"/>
       <w:sz w:val="28"/>
       <w:szCs w:val="28"/>
@@ -5471,7 +5477,7 @@
     <w:link w:val="H42"/>
     <w:rsid w:val="008638EC"/>
     <w:rPr>
-      <w:rFonts w:eastAsia="標楷體"/>
+      <w:rFonts w:eastAsia="DFKai-SB"/>
       <w:kern w:val="2"/>
       <w:sz w:val="28"/>
       <w:szCs w:val="28"/>
@@ -5505,7 +5511,7 @@
     <w:link w:val="H51"/>
     <w:rsid w:val="008638EC"/>
     <w:rPr>
-      <w:rFonts w:eastAsia="標楷體"/>
+      <w:rFonts w:eastAsia="DFKai-SB"/>
       <w:kern w:val="2"/>
       <w:sz w:val="28"/>
       <w:szCs w:val="28"/>
@@ -5522,7 +5528,7 @@
       <w:spacing w:before="36"/>
     </w:pPr>
     <w:rPr>
-      <w:rFonts w:hAnsi="標楷體"/>
+      <w:rFonts w:hAnsi="DFKai-SB"/>
       <w:lang w:val="en-US" w:eastAsia="zh-TW"/>
     </w:rPr>
   </w:style>
@@ -5531,7 +5537,7 @@
     <w:link w:val="H52"/>
     <w:rsid w:val="002A1FF4"/>
     <w:rPr>
-      <w:rFonts w:eastAsia="標楷體"/>
+      <w:rFonts w:eastAsia="DFKai-SB"/>
       <w:kern w:val="2"/>
       <w:sz w:val="28"/>
       <w:szCs w:val="28"/>
@@ -5559,7 +5565,7 @@
     <w:link w:val="af6"/>
     <w:rsid w:val="004662BD"/>
     <w:rPr>
-      <w:rFonts w:eastAsia="標楷體" w:hAnsi="標楷體"/>
+      <w:rFonts w:eastAsia="DFKai-SB" w:hAnsi="DFKai-SB"/>
       <w:kern w:val="2"/>
       <w:sz w:val="24"/>
       <w:szCs w:val="24"/>
@@ -5571,7 +5577,7 @@
     <w:link w:val="afb"/>
     <w:rsid w:val="00023DD7"/>
     <w:rPr>
-      <w:rFonts w:eastAsia="標楷體" w:hAnsi="標楷體"/>
+      <w:rFonts w:eastAsia="DFKai-SB" w:hAnsi="DFKai-SB"/>
       <w:kern w:val="2"/>
       <w:sz w:val="24"/>
       <w:szCs w:val="24"/>
@@ -5583,7 +5589,7 @@
     <w:link w:val="aff4"/>
     <w:rsid w:val="006C38DC"/>
     <w:rPr>
-      <w:rFonts w:eastAsia="標楷體" w:hAnsi="標楷體"/>
+      <w:rFonts w:eastAsia="DFKai-SB" w:hAnsi="DFKai-SB"/>
       <w:kern w:val="2"/>
       <w:sz w:val="24"/>
       <w:szCs w:val="24"/>
@@ -5602,7 +5608,7 @@
       <w:jc w:val="right"/>
     </w:pPr>
     <w:rPr>
-      <w:rFonts w:hAnsi="標楷體"/>
+      <w:rFonts w:hAnsi="DFKai-SB"/>
       <w:lang w:val="x-none" w:eastAsia="x-none"/>
     </w:rPr>
   </w:style>
@@ -5611,7 +5617,7 @@
     <w:link w:val="aff6"/>
     <w:rsid w:val="00023DD7"/>
     <w:rPr>
-      <w:rFonts w:eastAsia="標楷體"/>
+      <w:rFonts w:eastAsia="DFKai-SB"/>
       <w:kern w:val="2"/>
       <w:sz w:val="24"/>
     </w:rPr>
@@ -5637,7 +5643,7 @@
     <w:link w:val="aff8"/>
     <w:rsid w:val="00023DD7"/>
     <w:rPr>
-      <w:rFonts w:eastAsia="標楷體" w:hAnsi="標楷體"/>
+      <w:rFonts w:eastAsia="DFKai-SB" w:hAnsi="DFKai-SB"/>
       <w:kern w:val="2"/>
       <w:sz w:val="24"/>
     </w:rPr>
@@ -5662,7 +5668,7 @@
     <w:link w:val="affa"/>
     <w:rsid w:val="00484457"/>
     <w:rPr>
-      <w:rFonts w:eastAsia="標楷體"/>
+      <w:rFonts w:eastAsia="DFKai-SB"/>
       <w:kern w:val="2"/>
       <w:sz w:val="28"/>
       <w:szCs w:val="28"/>
@@ -5737,7 +5743,7 @@
       <w:textAlignment w:val="auto"/>
     </w:pPr>
     <w:rPr>
-      <w:rFonts w:ascii="全真楷書" w:eastAsia="全真楷書" w:hAnsi="標楷體"/>
+      <w:rFonts w:ascii="全真楷書" w:eastAsia="全真楷書" w:hAnsi="DFKai-SB"/>
       <w:color w:val="008000"/>
       <w:sz w:val="28"/>
       <w:szCs w:val="24"/>
@@ -5808,7 +5814,7 @@
       <w:ind w:left="1083" w:hanging="261"/>
     </w:pPr>
     <w:rPr>
-      <w:rFonts w:eastAsia="細明體"/>
+      <w:rFonts w:eastAsia="MingLiU"/>
       <w:kern w:val="0"/>
     </w:rPr>
   </w:style>
@@ -5824,7 +5830,7 @@
       <w:spacing w:before="120" w:after="120" w:line="400" w:lineRule="exact"/>
     </w:pPr>
     <w:rPr>
-      <w:rFonts w:eastAsia="標楷體"/>
+      <w:rFonts w:eastAsia="DFKai-SB"/>
       <w:bCs/>
       <w:sz w:val="28"/>
       <w:szCs w:val="28"/>
@@ -5880,7 +5886,7 @@
     <w:name w:val="內文2 字元"/>
     <w:rsid w:val="00676B0D"/>
     <w:rPr>
-      <w:rFonts w:eastAsia="標楷體"/>
+      <w:rFonts w:eastAsia="DFKai-SB"/>
       <w:bCs/>
       <w:sz w:val="28"/>
       <w:szCs w:val="28"/>
@@ -5983,7 +5989,7 @@
     <w:link w:val="afff2"/>
     <w:rsid w:val="008243CF"/>
     <w:rPr>
-      <w:rFonts w:eastAsia="標楷體"/>
+      <w:rFonts w:eastAsia="DFKai-SB"/>
       <w:kern w:val="2"/>
       <w:sz w:val="24"/>
     </w:rPr>
@@ -6033,7 +6039,7 @@
     <w:link w:val="35"/>
     <w:rsid w:val="00FB3026"/>
     <w:rPr>
-      <w:rFonts w:ascii="Arial" w:eastAsia="標楷體" w:hAnsi="Arial"/>
+      <w:rFonts w:ascii="Arial" w:eastAsia="DFKai-SB" w:hAnsi="Arial"/>
       <w:color w:val="008000"/>
       <w:kern w:val="2"/>
       <w:sz w:val="28"/>
@@ -6082,7 +6088,7 @@
     <w:link w:val="a7"/>
     <w:rsid w:val="003467D1"/>
     <w:rPr>
-      <w:rFonts w:eastAsia="標楷體"/>
+      <w:rFonts w:eastAsia="DFKai-SB"/>
       <w:b/>
       <w:sz w:val="28"/>
       <w:szCs w:val="28"/>
@@ -6094,7 +6100,7 @@
     <w:link w:val="PEP"/>
     <w:rsid w:val="00404CCF"/>
     <w:rPr>
-      <w:rFonts w:eastAsia="標楷體"/>
+      <w:rFonts w:eastAsia="DFKai-SB"/>
       <w:kern w:val="2"/>
       <w:sz w:val="28"/>
       <w:szCs w:val="24"/>
@@ -6122,7 +6128,7 @@
     <w:link w:val="17"/>
     <w:rsid w:val="00404CCF"/>
     <w:rPr>
-      <w:rFonts w:eastAsia="標楷體"/>
+      <w:rFonts w:eastAsia="DFKai-SB"/>
       <w:kern w:val="2"/>
       <w:sz w:val="28"/>
       <w:szCs w:val="24"/>
@@ -6144,7 +6150,7 @@
     <w:link w:val="afff8"/>
     <w:rsid w:val="00D75D4B"/>
     <w:rPr>
-      <w:rFonts w:ascii="新細明體"/>
+      <w:rFonts w:ascii="PMingLiU"/>
       <w:sz w:val="18"/>
       <w:szCs w:val="18"/>
       <w:lang w:val="x-none" w:eastAsia="x-none"/>
@@ -6155,7 +6161,7 @@
     <w:link w:val="afff7"/>
     <w:rsid w:val="00D75D4B"/>
     <w:rPr>
-      <w:rFonts w:ascii="新細明體"/>
+      <w:rFonts w:ascii="PMingLiU"/>
       <w:kern w:val="2"/>
       <w:sz w:val="18"/>
       <w:szCs w:val="18"/>
@@ -6233,7 +6239,7 @@
     <w:link w:val="25"/>
     <w:rsid w:val="001C6AF0"/>
     <w:rPr>
-      <w:rFonts w:eastAsia="標楷體"/>
+      <w:rFonts w:eastAsia="DFKai-SB"/>
       <w:bCs/>
       <w:kern w:val="2"/>
       <w:sz w:val="28"/>
@@ -6301,7 +6307,7 @@
       <w:spacing w:line="500" w:lineRule="exact"/>
     </w:pPr>
     <w:rPr>
-      <w:rFonts w:eastAsia="標楷體"/>
+      <w:rFonts w:eastAsia="DFKai-SB"/>
       <w:sz w:val="28"/>
     </w:rPr>
     <w:tblPr>
@@ -6340,7 +6346,7 @@
     <w:link w:val="1alt1"/>
     <w:rsid w:val="00043E52"/>
     <w:rPr>
-      <w:rFonts w:eastAsia="標楷體"/>
+      <w:rFonts w:eastAsia="DFKai-SB"/>
       <w:kern w:val="2"/>
       <w:sz w:val="28"/>
       <w:szCs w:val="28"/>
@@ -6405,7 +6411,7 @@
     <w:link w:val="afff"/>
     <w:rsid w:val="00B61121"/>
     <w:rPr>
-      <w:rFonts w:eastAsia="標楷體"/>
+      <w:rFonts w:eastAsia="DFKai-SB"/>
       <w:kern w:val="2"/>
       <w:sz w:val="24"/>
       <w:szCs w:val="24"/>
@@ -6417,7 +6423,7 @@
     <w:link w:val="10"/>
     <w:rsid w:val="00323FAA"/>
     <w:rPr>
-      <w:rFonts w:eastAsia="標楷體"/>
+      <w:rFonts w:eastAsia="DFKai-SB"/>
       <w:b/>
       <w:kern w:val="2"/>
       <w:sz w:val="28"/>
@@ -6430,7 +6436,7 @@
     <w:link w:val="4"/>
     <w:rsid w:val="00323FAA"/>
     <w:rPr>
-      <w:rFonts w:eastAsia="標楷體" w:hAnsi="標楷體"/>
+      <w:rFonts w:eastAsia="DFKai-SB" w:hAnsi="DFKai-SB"/>
       <w:kern w:val="2"/>
       <w:sz w:val="28"/>
       <w:szCs w:val="28"/>
@@ -6442,7 +6448,7 @@
     <w:link w:val="5"/>
     <w:rsid w:val="00323FAA"/>
     <w:rPr>
-      <w:rFonts w:eastAsia="標楷體"/>
+      <w:rFonts w:eastAsia="DFKai-SB"/>
       <w:bCs/>
       <w:kern w:val="2"/>
       <w:sz w:val="28"/>
@@ -6625,7 +6631,7 @@
     <w:link w:val="afffe"/>
     <w:rsid w:val="00323FAA"/>
     <w:rPr>
-      <w:rFonts w:eastAsia="標楷體"/>
+      <w:rFonts w:eastAsia="DFKai-SB"/>
       <w:bCs/>
       <w:kern w:val="2"/>
       <w:sz w:val="28"/>
@@ -6655,7 +6661,7 @@
     <w:link w:val="affff0"/>
     <w:rsid w:val="00323FAA"/>
     <w:rPr>
-      <w:rFonts w:eastAsia="標楷體"/>
+      <w:rFonts w:eastAsia="DFKai-SB"/>
       <w:bCs/>
       <w:kern w:val="2"/>
       <w:sz w:val="28"/>
@@ -6667,7 +6673,7 @@
     <w:link w:val="A60"/>
     <w:rsid w:val="00323FAA"/>
     <w:rPr>
-      <w:rFonts w:eastAsia="標楷體"/>
+      <w:rFonts w:eastAsia="DFKai-SB"/>
       <w:bCs/>
       <w:kern w:val="2"/>
       <w:sz w:val="28"/>
@@ -6680,7 +6686,7 @@
     <w:uiPriority w:val="99"/>
     <w:rsid w:val="00323FAA"/>
     <w:rPr>
-      <w:rFonts w:eastAsia="細明體"/>
+      <w:rFonts w:eastAsia="MingLiU"/>
     </w:rPr>
   </w:style>
   <w:style w:type="paragraph" w:customStyle="1" w:styleId="20">
@@ -6759,7 +6765,7 @@
     <w:link w:val="affff3"/>
     <w:rsid w:val="00323FAA"/>
     <w:rPr>
-      <w:rFonts w:eastAsia="標楷體"/>
+      <w:rFonts w:eastAsia="DFKai-SB"/>
       <w:kern w:val="2"/>
       <w:sz w:val="28"/>
       <w:szCs w:val="28"/>
@@ -6781,7 +6787,7 @@
     <w:link w:val="affff5"/>
     <w:rsid w:val="00323FAA"/>
     <w:rPr>
-      <w:rFonts w:eastAsia="標楷體"/>
+      <w:rFonts w:eastAsia="DFKai-SB"/>
       <w:b/>
       <w:bCs/>
       <w:kern w:val="2"/>
@@ -6844,7 +6850,7 @@
       <w:textAlignment w:val="auto"/>
     </w:pPr>
     <w:rPr>
-      <w:rFonts w:ascii="Calibri" w:eastAsia="新細明體" w:hAnsi="Calibri"/>
+      <w:rFonts w:ascii="Calibri" w:eastAsia="PMingLiU" w:hAnsi="Calibri"/>
       <w:szCs w:val="22"/>
     </w:rPr>
   </w:style>
@@ -6862,7 +6868,7 @@
       <w:textAlignment w:val="auto"/>
     </w:pPr>
     <w:rPr>
-      <w:rFonts w:ascii="Calibri" w:eastAsia="新細明體" w:hAnsi="Calibri"/>
+      <w:rFonts w:ascii="Calibri" w:eastAsia="PMingLiU" w:hAnsi="Calibri"/>
       <w:szCs w:val="22"/>
     </w:rPr>
   </w:style>
@@ -6880,7 +6886,7 @@
       <w:textAlignment w:val="auto"/>
     </w:pPr>
     <w:rPr>
-      <w:rFonts w:ascii="Calibri" w:eastAsia="新細明體" w:hAnsi="Calibri"/>
+      <w:rFonts w:ascii="Calibri" w:eastAsia="PMingLiU" w:hAnsi="Calibri"/>
       <w:szCs w:val="22"/>
     </w:rPr>
   </w:style>
@@ -6898,7 +6904,7 @@
       <w:textAlignment w:val="auto"/>
     </w:pPr>
     <w:rPr>
-      <w:rFonts w:ascii="Calibri" w:eastAsia="新細明體" w:hAnsi="Calibri"/>
+      <w:rFonts w:ascii="Calibri" w:eastAsia="PMingLiU" w:hAnsi="Calibri"/>
       <w:szCs w:val="22"/>
     </w:rPr>
   </w:style>
@@ -6917,7 +6923,7 @@
       <w:outlineLvl w:val="9"/>
     </w:pPr>
     <w:rPr>
-      <w:rFonts w:ascii="Cambria" w:eastAsia="新細明體" w:hAnsi="Cambria"/>
+      <w:rFonts w:ascii="Cambria" w:eastAsia="PMingLiU" w:hAnsi="Cambria"/>
       <w:bCs/>
       <w:color w:val="365F91"/>
       <w:kern w:val="0"/>
@@ -7008,7 +7014,7 @@
     <w:link w:val="21"/>
     <w:rsid w:val="00FC577C"/>
     <w:rPr>
-      <w:rFonts w:eastAsia="標楷體"/>
+      <w:rFonts w:eastAsia="DFKai-SB"/>
       <w:b/>
       <w:bCs/>
       <w:kern w:val="2"/>
@@ -7021,7 +7027,7 @@
     <w:link w:val="H20"/>
     <w:rsid w:val="00D51708"/>
     <w:rPr>
-      <w:rFonts w:eastAsia="標楷體"/>
+      <w:rFonts w:eastAsia="DFKai-SB"/>
       <w:b/>
       <w:bCs/>
       <w:kern w:val="2"/>
@@ -7034,7 +7040,7 @@
     <w:link w:val="H3small"/>
     <w:rsid w:val="00FC577C"/>
     <w:rPr>
-      <w:rFonts w:eastAsia="標楷體"/>
+      <w:rFonts w:eastAsia="DFKai-SB"/>
       <w:b/>
       <w:bCs/>
       <w:kern w:val="2"/>
@@ -7053,7 +7059,7 @@
       <w:textAlignment w:val="baseline"/>
     </w:pPr>
     <w:rPr>
-      <w:rFonts w:eastAsia="標楷體"/>
+      <w:rFonts w:eastAsia="DFKai-SB"/>
       <w:kern w:val="2"/>
       <w:sz w:val="24"/>
     </w:rPr>
@@ -7089,7 +7095,7 @@
     <w:link w:val="affffa"/>
     <w:rsid w:val="00E71900"/>
     <w:rPr>
-      <w:rFonts w:eastAsia="標楷體"/>
+      <w:rFonts w:eastAsia="DFKai-SB"/>
       <w:b/>
       <w:kern w:val="2"/>
       <w:sz w:val="28"/>
@@ -7111,7 +7117,7 @@
     <w:link w:val="affffc"/>
     <w:rsid w:val="006F0CD5"/>
     <w:rPr>
-      <w:rFonts w:eastAsia="標楷體"/>
+      <w:rFonts w:eastAsia="DFKai-SB"/>
       <w:kern w:val="2"/>
       <w:sz w:val="24"/>
     </w:rPr>
@@ -7136,7 +7142,7 @@
     <w:link w:val="affffe"/>
     <w:rsid w:val="006F0CD5"/>
     <w:rPr>
-      <w:rFonts w:eastAsia="標楷體"/>
+      <w:rFonts w:eastAsia="DFKai-SB"/>
       <w:kern w:val="2"/>
       <w:sz w:val="24"/>
     </w:rPr>
@@ -7161,7 +7167,7 @@
     <w:link w:val="a0"/>
     <w:rsid w:val="006F0CD5"/>
     <w:rPr>
-      <w:rFonts w:eastAsia="標楷體"/>
+      <w:rFonts w:eastAsia="DFKai-SB"/>
       <w:kern w:val="2"/>
       <w:sz w:val="24"/>
     </w:rPr>
@@ -7172,7 +7178,7 @@
     <w:uiPriority w:val="39"/>
     <w:rsid w:val="0021220C"/>
     <w:rPr>
-      <w:rFonts w:eastAsia="標楷體"/>
+      <w:rFonts w:eastAsia="DFKai-SB"/>
       <w:kern w:val="2"/>
       <w:sz w:val="28"/>
     </w:rPr>
@@ -7182,7 +7188,7 @@
     <w:link w:val="afffff1"/>
     <w:rsid w:val="0021220C"/>
     <w:rPr>
-      <w:rFonts w:eastAsia="標楷體"/>
+      <w:rFonts w:eastAsia="DFKai-SB"/>
       <w:noProof/>
       <w:kern w:val="2"/>
       <w:sz w:val="28"/>
@@ -7222,7 +7228,7 @@
       <w:textAlignment w:val="auto"/>
     </w:pPr>
     <w:rPr>
-      <w:rFonts w:ascii="新細明體" w:eastAsia="新細明體" w:hAnsi="新細明體" w:cs="新細明體"/>
+      <w:rFonts w:ascii="PMingLiU" w:eastAsia="PMingLiU" w:hAnsi="PMingLiU" w:cs="PMingLiU"/>
       <w:kern w:val="0"/>
       <w:szCs w:val="24"/>
     </w:rPr>
@@ -7264,7 +7270,7 @@
       <w:textAlignment w:val="auto"/>
     </w:pPr>
     <w:rPr>
-      <w:rFonts w:ascii="新細明體" w:eastAsia="新細明體" w:hAnsi="新細明體" w:cs="新細明體"/>
+      <w:rFonts w:ascii="PMingLiU" w:eastAsia="PMingLiU" w:hAnsi="PMingLiU" w:cs="PMingLiU"/>
       <w:kern w:val="0"/>
       <w:szCs w:val="24"/>
     </w:rPr>
@@ -7577,9 +7583,7 @@
 </file>
 
 <file path=customXml/item1.xml><?xml version="1.0" encoding="utf-8"?>
-<p:properties xmlns:p="http://schemas.microsoft.com/office/2006/metadata/properties" xmlns:xsi="http://www.w3.org/2001/XMLSchema-instance" xmlns:pc="http://schemas.microsoft.com/office/infopath/2007/PartnerControls">
-  <documentManagement/>
-</p:properties>
+<b:Sources xmlns:b="http://schemas.openxmlformats.org/officeDocument/2006/bibliography" xmlns="http://schemas.openxmlformats.org/officeDocument/2006/bibliography" SelectedStyle="\APA.XSL" StyleName="APA"/>
 </file>
 
 <file path=customXml/item2.xml><?xml version="1.0" encoding="utf-8"?>
@@ -7592,7 +7596,9 @@
 </file>
 
 <file path=customXml/item3.xml><?xml version="1.0" encoding="utf-8"?>
-<b:Sources xmlns:b="http://schemas.openxmlformats.org/officeDocument/2006/bibliography" xmlns="http://schemas.openxmlformats.org/officeDocument/2006/bibliography" SelectedStyle="\APA.XSL" StyleName="APA"/>
+<p:properties xmlns:p="http://schemas.microsoft.com/office/2006/metadata/properties" xmlns:xsi="http://www.w3.org/2001/XMLSchema-instance" xmlns:pc="http://schemas.microsoft.com/office/infopath/2007/PartnerControls">
+  <documentManagement/>
+</p:properties>
 </file>
 
 <file path=customXml/item4.xml><?xml version="1.0" encoding="utf-8"?>
@@ -7774,10 +7780,9 @@
 </file>
 
 <file path=customXml/itemProps1.xml><?xml version="1.0" encoding="utf-8"?>
-<ds:datastoreItem xmlns:ds="http://schemas.openxmlformats.org/officeDocument/2006/customXml" ds:itemID="{42E6E2A2-D604-4290-867E-F43162B8ECA3}">
+<ds:datastoreItem xmlns:ds="http://schemas.openxmlformats.org/officeDocument/2006/customXml" ds:itemID="{0FC1A908-81FE-4B01-96FF-C8A6750CABCF}">
   <ds:schemaRefs>
-    <ds:schemaRef ds:uri="http://schemas.microsoft.com/office/2006/metadata/properties"/>
-    <ds:schemaRef ds:uri="http://schemas.microsoft.com/office/infopath/2007/PartnerControls"/>
+    <ds:schemaRef ds:uri="http://schemas.openxmlformats.org/officeDocument/2006/bibliography"/>
   </ds:schemaRefs>
 </ds:datastoreItem>
 </file>
@@ -7791,9 +7796,10 @@
 </file>
 
 <file path=customXml/itemProps3.xml><?xml version="1.0" encoding="utf-8"?>
-<ds:datastoreItem xmlns:ds="http://schemas.openxmlformats.org/officeDocument/2006/customXml" ds:itemID="{0FC1A908-81FE-4B01-96FF-C8A6750CABCF}">
+<ds:datastoreItem xmlns:ds="http://schemas.openxmlformats.org/officeDocument/2006/customXml" ds:itemID="{42E6E2A2-D604-4290-867E-F43162B8ECA3}">
   <ds:schemaRefs>
-    <ds:schemaRef ds:uri="http://schemas.openxmlformats.org/officeDocument/2006/bibliography"/>
+    <ds:schemaRef ds:uri="http://schemas.microsoft.com/office/2006/metadata/properties"/>
+    <ds:schemaRef ds:uri="http://schemas.microsoft.com/office/infopath/2007/PartnerControls"/>
   </ds:schemaRefs>
 </ds:datastoreItem>
 </file>

</xml_diff>